<commit_message>
Add RealVNC info to report_v1.docx
</commit_message>
<xml_diff>
--- a/report_v1.docx
+++ b/report_v1.docx
@@ -48,9 +48,6 @@
           <w:numId w:val="3"/>
         </w:numPr>
         <w:ind w:leftChars="0"/>
-        <w:rPr>
-          <w:rFonts w:hint="eastAsia"/>
-        </w:rPr>
       </w:pPr>
       <w:r>
         <w:rPr>
@@ -148,13 +145,28 @@
         <w:ind w:leftChars="0"/>
       </w:pPr>
       <w:r>
-        <w:t xml:space="preserve">4.3 </w:t>
-      </w:r>
-      <w:r>
-        <w:rPr>
-          <w:rFonts w:hint="eastAsia"/>
-        </w:rPr>
-        <w:t xml:space="preserve">이하 버전은 </w:t>
+        <w:rPr>
+          <w:rFonts w:hint="eastAsia"/>
+        </w:rPr>
+        <w:t>유닉스,</w:t>
+      </w:r>
+      <w:r>
+        <w:t xml:space="preserve"> </w:t>
+      </w:r>
+      <w:r>
+        <w:rPr>
+          <w:rFonts w:hint="eastAsia"/>
+        </w:rPr>
+        <w:t>윈도우</w:t>
+      </w:r>
+      <w:r>
+        <w:t xml:space="preserve">, </w:t>
+      </w:r>
+      <w:r>
+        <w:rPr>
+          <w:rFonts w:hint="eastAsia"/>
+        </w:rPr>
+        <w:t>맥 모두 지원</w:t>
       </w:r>
     </w:p>
     <w:p>
@@ -170,10 +182,19 @@
         </w:rPr>
       </w:pPr>
       <w:r>
-        <w:rPr>
-          <w:rFonts w:hint="eastAsia"/>
-        </w:rPr>
-        <w:t>이후</w:t>
+        <w:t xml:space="preserve">4.3 </w:t>
+      </w:r>
+      <w:r>
+        <w:rPr>
+          <w:rFonts w:hint="eastAsia"/>
+        </w:rPr>
+        <w:t>이하 버전</w:t>
+      </w:r>
+      <w:r>
+        <w:rPr>
+          <w:rFonts w:hint="eastAsia"/>
+        </w:rPr>
+        <w:t>은 오픈소스,</w:t>
       </w:r>
       <w:r>
         <w:t xml:space="preserve"> </w:t>
@@ -182,8 +203,91 @@
         <w:rPr>
           <w:rFonts w:hint="eastAsia"/>
         </w:rPr>
-        <w:t xml:space="preserve">버전은 유료 </w:t>
-      </w:r>
+        <w:t>이후 버전은 유료</w:t>
+      </w:r>
+    </w:p>
+    <w:p>
+      <w:pPr>
+        <w:pStyle w:val="a3"/>
+        <w:numPr>
+          <w:ilvl w:val="1"/>
+          <w:numId w:val="2"/>
+        </w:numPr>
+        <w:ind w:leftChars="0"/>
+      </w:pPr>
+      <w:r>
+        <w:rPr>
+          <w:rFonts w:hint="eastAsia"/>
+        </w:rPr>
+        <w:t>5</w:t>
+      </w:r>
+      <w:r>
+        <w:t xml:space="preserve">.3 </w:t>
+      </w:r>
+      <w:r>
+        <w:rPr>
+          <w:rFonts w:hint="eastAsia"/>
+        </w:rPr>
+        <w:t xml:space="preserve">버전부터 </w:t>
+      </w:r>
+      <w:r>
+        <w:t xml:space="preserve">Wayland </w:t>
+      </w:r>
+      <w:r>
+        <w:rPr>
+          <w:rFonts w:hint="eastAsia"/>
+        </w:rPr>
+        <w:t>지원</w:t>
+      </w:r>
+    </w:p>
+    <w:p>
+      <w:pPr>
+        <w:pStyle w:val="a3"/>
+        <w:numPr>
+          <w:ilvl w:val="1"/>
+          <w:numId w:val="2"/>
+        </w:numPr>
+        <w:ind w:leftChars="0"/>
+      </w:pPr>
+      <w:r>
+        <w:rPr>
+          <w:rFonts w:hint="eastAsia"/>
+        </w:rPr>
+        <w:t>W</w:t>
+      </w:r>
+      <w:r>
+        <w:t xml:space="preserve">ayland </w:t>
+      </w:r>
+      <w:r>
+        <w:rPr>
+          <w:rFonts w:hint="eastAsia"/>
+        </w:rPr>
+        <w:t xml:space="preserve">개발자 릴리즈도 </w:t>
+      </w:r>
+      <w:proofErr w:type="spellStart"/>
+      <w:r>
+        <w:rPr>
+          <w:rFonts w:hint="eastAsia"/>
+        </w:rPr>
+        <w:t>깃허브에서</w:t>
+      </w:r>
+      <w:proofErr w:type="spellEnd"/>
+      <w:r>
+        <w:rPr>
+          <w:rFonts w:hint="eastAsia"/>
+        </w:rPr>
+        <w:t xml:space="preserve"> 지워진 상태 </w:t>
+      </w:r>
+    </w:p>
+    <w:p>
+      <w:pPr>
+        <w:pStyle w:val="a3"/>
+        <w:numPr>
+          <w:ilvl w:val="0"/>
+          <w:numId w:val="2"/>
+        </w:numPr>
+        <w:ind w:leftChars="0"/>
+      </w:pPr>
       <w:bookmarkStart w:id="0" w:name="_GoBack"/>
       <w:bookmarkEnd w:id="0"/>
     </w:p>

</xml_diff>

<commit_message>
Update Index List for Reporting to report_v1.docx
</commit_message>
<xml_diff>
--- a/report_v1.docx
+++ b/report_v1.docx
@@ -50,28 +50,15 @@
         <w:ind w:leftChars="0"/>
       </w:pPr>
       <w:r>
-        <w:rPr>
-          <w:rFonts w:hint="eastAsia"/>
-        </w:rPr>
-        <w:t>V</w:t>
-      </w:r>
-      <w:r>
-        <w:t xml:space="preserve">NC </w:t>
-      </w:r>
-      <w:r>
-        <w:rPr>
-          <w:rFonts w:hint="eastAsia"/>
-        </w:rPr>
-        <w:t>프로그램 장</w:t>
-      </w:r>
-      <w:r>
-        <w:t xml:space="preserve">, </w:t>
-      </w:r>
-      <w:r>
-        <w:rPr>
-          <w:rFonts w:hint="eastAsia"/>
-        </w:rPr>
-        <w:t>단점</w:t>
+        <w:t>Wayland Information on NEMO</w:t>
+      </w:r>
+      <w:r>
+        <w:t>-</w:t>
+      </w:r>
+      <w:bookmarkStart w:id="0" w:name="_GoBack"/>
+      <w:bookmarkEnd w:id="0"/>
+      <w:r>
+        <w:t>UX</w:t>
       </w:r>
     </w:p>
     <w:p>
@@ -84,40 +71,28 @@
         <w:ind w:leftChars="0"/>
       </w:pPr>
       <w:r>
-        <w:t xml:space="preserve">Wayland </w:t>
-      </w:r>
-      <w:r>
-        <w:rPr>
-          <w:rFonts w:hint="eastAsia"/>
-        </w:rPr>
-        <w:t xml:space="preserve">지원 오픈소스 </w:t>
-      </w:r>
-      <w:r>
-        <w:t xml:space="preserve">VNC </w:t>
-      </w:r>
-      <w:r>
-        <w:rPr>
-          <w:rFonts w:hint="eastAsia"/>
-        </w:rPr>
-        <w:t>프로그램 장,</w:t>
-      </w:r>
-      <w:r>
-        <w:t xml:space="preserve"> </w:t>
+        <w:rPr>
+          <w:rFonts w:hint="eastAsia"/>
+        </w:rPr>
+        <w:t>V</w:t>
+      </w:r>
+      <w:r>
+        <w:t xml:space="preserve">NC </w:t>
+      </w:r>
+      <w:r>
+        <w:rPr>
+          <w:rFonts w:hint="eastAsia"/>
+        </w:rPr>
+        <w:t>프로그램 장</w:t>
+      </w:r>
+      <w:r>
+        <w:t xml:space="preserve">, </w:t>
       </w:r>
       <w:r>
         <w:rPr>
           <w:rFonts w:hint="eastAsia"/>
         </w:rPr>
         <w:t>단점</w:t>
-      </w:r>
-      <w:r>
-        <w:t xml:space="preserve"> </w:t>
-      </w:r>
-      <w:r>
-        <w:rPr>
-          <w:rFonts w:hint="eastAsia"/>
-        </w:rPr>
-        <w:t>및 특징</w:t>
       </w:r>
     </w:p>
     <w:p>
@@ -125,26 +100,79 @@
         <w:pStyle w:val="a3"/>
         <w:numPr>
           <w:ilvl w:val="0"/>
-          <w:numId w:val="2"/>
+          <w:numId w:val="3"/>
         </w:numPr>
         <w:ind w:leftChars="0"/>
       </w:pPr>
-      <w:proofErr w:type="spellStart"/>
-      <w:r>
-        <w:t>RealVNC</w:t>
-      </w:r>
-      <w:proofErr w:type="spellEnd"/>
+      <w:r>
+        <w:t xml:space="preserve">Wayland </w:t>
+      </w:r>
+      <w:r>
+        <w:rPr>
+          <w:rFonts w:hint="eastAsia"/>
+        </w:rPr>
+        <w:t xml:space="preserve">지원 오픈소스 </w:t>
+      </w:r>
+      <w:r>
+        <w:t xml:space="preserve">VNC </w:t>
+      </w:r>
+      <w:r>
+        <w:rPr>
+          <w:rFonts w:hint="eastAsia"/>
+        </w:rPr>
+        <w:t>프로그램 장,</w:t>
+      </w:r>
+      <w:r>
+        <w:t xml:space="preserve"> </w:t>
+      </w:r>
+      <w:r>
+        <w:rPr>
+          <w:rFonts w:hint="eastAsia"/>
+        </w:rPr>
+        <w:t>단점</w:t>
+      </w:r>
+      <w:r>
+        <w:t xml:space="preserve"> </w:t>
+      </w:r>
+      <w:r>
+        <w:rPr>
+          <w:rFonts w:hint="eastAsia"/>
+        </w:rPr>
+        <w:t>및 특징</w:t>
+      </w:r>
     </w:p>
     <w:p>
       <w:pPr>
         <w:pStyle w:val="a3"/>
         <w:numPr>
           <w:ilvl w:val="1"/>
-          <w:numId w:val="2"/>
+          <w:numId w:val="3"/>
         </w:numPr>
         <w:ind w:leftChars="0"/>
       </w:pPr>
       <w:r>
+        <w:t>RealVNC</w:t>
+      </w:r>
+    </w:p>
+    <w:p>
+      <w:pPr>
+        <w:pStyle w:val="a3"/>
+        <w:numPr>
+          <w:ilvl w:val="2"/>
+          <w:numId w:val="3"/>
+        </w:numPr>
+        <w:ind w:leftChars="0"/>
+      </w:pPr>
+      <w:r>
+        <w:rPr>
+          <w:rFonts w:hint="eastAsia"/>
+        </w:rPr>
+        <w:t>서버</w:t>
+      </w:r>
+      <w:r>
+        <w:t xml:space="preserve">: </w:t>
+      </w:r>
+      <w:r>
         <w:rPr>
           <w:rFonts w:hint="eastAsia"/>
         </w:rPr>
@@ -167,6 +195,145 @@
           <w:rFonts w:hint="eastAsia"/>
         </w:rPr>
         <w:t>맥 모두 지원</w:t>
+      </w:r>
+    </w:p>
+    <w:p>
+      <w:pPr>
+        <w:pStyle w:val="a3"/>
+        <w:numPr>
+          <w:ilvl w:val="2"/>
+          <w:numId w:val="3"/>
+        </w:numPr>
+        <w:ind w:leftChars="0"/>
+      </w:pPr>
+      <w:r>
+        <w:rPr>
+          <w:rFonts w:hint="eastAsia"/>
+        </w:rPr>
+        <w:t>클라이언트:</w:t>
+      </w:r>
+      <w:r>
+        <w:t xml:space="preserve"> </w:t>
+      </w:r>
+      <w:r>
+        <w:rPr>
+          <w:rFonts w:hint="eastAsia"/>
+        </w:rPr>
+        <w:t>자바플랫폼</w:t>
+      </w:r>
+      <w:r>
+        <w:t xml:space="preserve"> </w:t>
+      </w:r>
+      <w:r>
+        <w:rPr>
+          <w:rFonts w:hint="eastAsia"/>
+        </w:rPr>
+        <w:t xml:space="preserve">및 </w:t>
+      </w:r>
+      <w:r>
+        <w:t>Google Android, Apple Platform</w:t>
+      </w:r>
+      <w:r>
+        <w:rPr>
+          <w:rFonts w:hint="eastAsia"/>
+        </w:rPr>
+        <w:t>에서 동작 가능</w:t>
+      </w:r>
+    </w:p>
+    <w:p>
+      <w:pPr>
+        <w:pStyle w:val="a3"/>
+        <w:numPr>
+          <w:ilvl w:val="2"/>
+          <w:numId w:val="3"/>
+        </w:numPr>
+        <w:ind w:leftChars="0"/>
+      </w:pPr>
+      <w:r>
+        <w:t xml:space="preserve">4.3 </w:t>
+      </w:r>
+      <w:r>
+        <w:rPr>
+          <w:rFonts w:hint="eastAsia"/>
+        </w:rPr>
+        <w:t>이하 버전</w:t>
+      </w:r>
+      <w:r>
+        <w:rPr>
+          <w:rFonts w:hint="eastAsia"/>
+        </w:rPr>
+        <w:t>은 오픈소스,</w:t>
+      </w:r>
+      <w:r>
+        <w:t xml:space="preserve"> </w:t>
+      </w:r>
+      <w:r>
+        <w:rPr>
+          <w:rFonts w:hint="eastAsia"/>
+        </w:rPr>
+        <w:t>이후 버전은 유료</w:t>
+      </w:r>
+    </w:p>
+    <w:p>
+      <w:pPr>
+        <w:pStyle w:val="a3"/>
+        <w:numPr>
+          <w:ilvl w:val="2"/>
+          <w:numId w:val="3"/>
+        </w:numPr>
+        <w:ind w:leftChars="0"/>
+      </w:pPr>
+      <w:r>
+        <w:rPr>
+          <w:rFonts w:hint="eastAsia"/>
+        </w:rPr>
+        <w:t>5</w:t>
+      </w:r>
+      <w:r>
+        <w:t xml:space="preserve">.3 </w:t>
+      </w:r>
+      <w:r>
+        <w:rPr>
+          <w:rFonts w:hint="eastAsia"/>
+        </w:rPr>
+        <w:t xml:space="preserve">버전부터 </w:t>
+      </w:r>
+      <w:r>
+        <w:t xml:space="preserve">Wayland </w:t>
+      </w:r>
+      <w:r>
+        <w:rPr>
+          <w:rFonts w:hint="eastAsia"/>
+        </w:rPr>
+        <w:t>지원</w:t>
+      </w:r>
+    </w:p>
+    <w:p>
+      <w:pPr>
+        <w:pStyle w:val="a3"/>
+        <w:numPr>
+          <w:ilvl w:val="2"/>
+          <w:numId w:val="3"/>
+        </w:numPr>
+        <w:ind w:leftChars="0"/>
+      </w:pPr>
+      <w:r>
+        <w:t xml:space="preserve">Real </w:t>
+      </w:r>
+      <w:r>
+        <w:rPr>
+          <w:rFonts w:hint="eastAsia"/>
+        </w:rPr>
+        <w:t>W</w:t>
+      </w:r>
+      <w:r>
+        <w:t xml:space="preserve">ayland </w:t>
+      </w:r>
+      <w:r>
+        <w:rPr>
+          <w:rFonts w:hint="eastAsia"/>
+        </w:rPr>
+        <w:t>개발자 릴리즈도 깃허브에서 지워진 상태</w:t>
       </w:r>
     </w:p>
     <w:p>
@@ -174,36 +341,12 @@
         <w:pStyle w:val="a3"/>
         <w:numPr>
           <w:ilvl w:val="1"/>
-          <w:numId w:val="2"/>
+          <w:numId w:val="3"/>
         </w:numPr>
         <w:ind w:leftChars="0"/>
-        <w:rPr>
-          <w:rFonts w:hint="eastAsia"/>
-        </w:rPr>
-      </w:pPr>
-      <w:r>
-        <w:t xml:space="preserve">4.3 </w:t>
-      </w:r>
-      <w:r>
-        <w:rPr>
-          <w:rFonts w:hint="eastAsia"/>
-        </w:rPr>
-        <w:t>이하 버전</w:t>
-      </w:r>
-      <w:r>
-        <w:rPr>
-          <w:rFonts w:hint="eastAsia"/>
-        </w:rPr>
-        <w:t>은 오픈소스,</w:t>
-      </w:r>
-      <w:r>
-        <w:t xml:space="preserve"> </w:t>
-      </w:r>
-      <w:r>
-        <w:rPr>
-          <w:rFonts w:hint="eastAsia"/>
-        </w:rPr>
-        <w:t>이후 버전은 유료</w:t>
+      </w:pPr>
+      <w:r>
+        <w:t>DWService</w:t>
       </w:r>
     </w:p>
     <w:p>
@@ -211,33 +354,12 @@
         <w:pStyle w:val="a3"/>
         <w:numPr>
           <w:ilvl w:val="1"/>
-          <w:numId w:val="2"/>
+          <w:numId w:val="3"/>
         </w:numPr>
         <w:ind w:leftChars="0"/>
       </w:pPr>
       <w:r>
-        <w:rPr>
-          <w:rFonts w:hint="eastAsia"/>
-        </w:rPr>
-        <w:t>5</w:t>
-      </w:r>
-      <w:r>
-        <w:t xml:space="preserve">.3 </w:t>
-      </w:r>
-      <w:r>
-        <w:rPr>
-          <w:rFonts w:hint="eastAsia"/>
-        </w:rPr>
-        <w:t xml:space="preserve">버전부터 </w:t>
-      </w:r>
-      <w:r>
-        <w:t xml:space="preserve">Wayland </w:t>
-      </w:r>
-      <w:r>
-        <w:rPr>
-          <w:rFonts w:hint="eastAsia"/>
-        </w:rPr>
-        <w:t>지원</w:t>
+        <w:t>Guacamole</w:t>
       </w:r>
     </w:p>
     <w:p>
@@ -245,51 +367,29 @@
         <w:pStyle w:val="a3"/>
         <w:numPr>
           <w:ilvl w:val="1"/>
-          <w:numId w:val="2"/>
+          <w:numId w:val="3"/>
         </w:numPr>
         <w:ind w:leftChars="0"/>
       </w:pPr>
       <w:r>
-        <w:rPr>
-          <w:rFonts w:hint="eastAsia"/>
-        </w:rPr>
-        <w:t>W</w:t>
-      </w:r>
-      <w:r>
-        <w:t xml:space="preserve">ayland </w:t>
-      </w:r>
-      <w:r>
-        <w:rPr>
-          <w:rFonts w:hint="eastAsia"/>
-        </w:rPr>
-        <w:t xml:space="preserve">개발자 릴리즈도 </w:t>
-      </w:r>
-      <w:proofErr w:type="spellStart"/>
-      <w:r>
-        <w:rPr>
-          <w:rFonts w:hint="eastAsia"/>
-        </w:rPr>
-        <w:t>깃허브에서</w:t>
-      </w:r>
-      <w:proofErr w:type="spellEnd"/>
-      <w:r>
-        <w:rPr>
-          <w:rFonts w:hint="eastAsia"/>
-        </w:rPr>
-        <w:t xml:space="preserve"> 지워진 상태 </w:t>
+        <w:t>TigerVNC</w:t>
       </w:r>
     </w:p>
     <w:p>
       <w:pPr>
         <w:pStyle w:val="a3"/>
         <w:numPr>
-          <w:ilvl w:val="0"/>
-          <w:numId w:val="2"/>
+          <w:ilvl w:val="1"/>
+          <w:numId w:val="3"/>
         </w:numPr>
         <w:ind w:leftChars="0"/>
-      </w:pPr>
-      <w:bookmarkStart w:id="0" w:name="_GoBack"/>
-      <w:bookmarkEnd w:id="0"/>
+        <w:rPr>
+          <w:rFonts w:hint="eastAsia"/>
+        </w:rPr>
+      </w:pPr>
+      <w:r>
+        <w:t>TightVNC</w:t>
+      </w:r>
     </w:p>
     <w:sectPr>
       <w:pgSz w:w="11906" w:h="16838"/>
@@ -319,7 +419,7 @@
         <w:rFonts w:hint="default"/>
       </w:rPr>
     </w:lvl>
-    <w:lvl w:ilvl="1" w:tplc="04090019" w:tentative="1">
+    <w:lvl w:ilvl="1" w:tplc="04090019">
       <w:start w:val="1"/>
       <w:numFmt w:val="upperLetter"/>
       <w:lvlText w:val="%2."/>
@@ -328,7 +428,7 @@
         <w:ind w:left="1200" w:hanging="400"/>
       </w:pPr>
     </w:lvl>
-    <w:lvl w:ilvl="2" w:tplc="0409001B" w:tentative="1">
+    <w:lvl w:ilvl="2" w:tplc="0409001B">
       <w:start w:val="1"/>
       <w:numFmt w:val="lowerRoman"/>
       <w:lvlText w:val="%3."/>

</xml_diff>

<commit_message>
Update Information about NEMO-UX's Wayland to report_v1.docx
</commit_message>
<xml_diff>
--- a/report_v1.docx
+++ b/report_v1.docx
@@ -15,6 +15,24 @@
         <w:t>VNC</w:t>
       </w:r>
       <w:r>
+        <w:t xml:space="preserve"> </w:t>
+      </w:r>
+      <w:r>
+        <w:t xml:space="preserve">Protocol </w:t>
+      </w:r>
+      <w:r>
+        <w:rPr>
+          <w:rFonts w:hint="eastAsia"/>
+        </w:rPr>
+        <w:t>이</w:t>
+      </w:r>
+      <w:r>
+        <w:rPr>
+          <w:rFonts w:hint="eastAsia"/>
+        </w:rPr>
+        <w:t>란</w:t>
+      </w:r>
+      <w:r>
         <w:t>, Remote Access</w:t>
       </w:r>
       <w:r>
@@ -37,7 +55,13 @@
         <w:ind w:leftChars="0"/>
       </w:pPr>
       <w:r>
-        <w:t>VNC on Wayland</w:t>
+        <w:t xml:space="preserve">VNC </w:t>
+      </w:r>
+      <w:r>
+        <w:t>for</w:t>
+      </w:r>
+      <w:r>
+        <w:t xml:space="preserve"> Wayland</w:t>
       </w:r>
     </w:p>
     <w:p>
@@ -50,16 +74,44 @@
         <w:ind w:leftChars="0"/>
       </w:pPr>
       <w:r>
-        <w:t>Wayland Information on NEMO</w:t>
+        <w:t xml:space="preserve">Wayland Information </w:t>
+      </w:r>
+      <w:r>
+        <w:t>about</w:t>
+      </w:r>
+      <w:r>
+        <w:t xml:space="preserve"> NEMO</w:t>
       </w:r>
       <w:r>
         <w:t>-</w:t>
+      </w:r>
+      <w:r>
+        <w:t>UX</w:t>
+      </w:r>
+    </w:p>
+    <w:p>
+      <w:pPr>
+        <w:pStyle w:val="a3"/>
+        <w:numPr>
+          <w:ilvl w:val="1"/>
+          <w:numId w:val="3"/>
+        </w:numPr>
+        <w:ind w:leftChars="0"/>
+      </w:pPr>
+      <w:r>
+        <w:t xml:space="preserve">Weston </w:t>
+      </w:r>
+      <w:r>
+        <w:rPr>
+          <w:rFonts w:hint="eastAsia"/>
+        </w:rPr>
+        <w:t>1</w:t>
+      </w:r>
+      <w:r>
+        <w:t>.11.0</w:t>
       </w:r>
       <w:bookmarkStart w:id="0" w:name="_GoBack"/>
       <w:bookmarkEnd w:id="0"/>
-      <w:r>
-        <w:t>UX</w:t>
-      </w:r>
     </w:p>
     <w:p>
       <w:pPr>
@@ -105,40 +157,288 @@
         <w:ind w:leftChars="0"/>
       </w:pPr>
       <w:r>
+        <w:rPr>
+          <w:rFonts w:hint="eastAsia"/>
+        </w:rPr>
+        <w:t xml:space="preserve">오픈소스 </w:t>
+      </w:r>
+      <w:r>
+        <w:t>VNC</w:t>
+      </w:r>
+      <w:r>
+        <w:t xml:space="preserve"> for Linux</w:t>
+      </w:r>
+      <w:r>
+        <w:t xml:space="preserve"> </w:t>
+      </w:r>
+      <w:r>
+        <w:rPr>
+          <w:rFonts w:hint="eastAsia"/>
+        </w:rPr>
+        <w:t>장,</w:t>
+      </w:r>
+      <w:r>
+        <w:t xml:space="preserve"> </w:t>
+      </w:r>
+      <w:r>
+        <w:rPr>
+          <w:rFonts w:hint="eastAsia"/>
+        </w:rPr>
+        <w:t>단점</w:t>
+      </w:r>
+      <w:r>
+        <w:t xml:space="preserve"> </w:t>
+      </w:r>
+      <w:r>
+        <w:rPr>
+          <w:rFonts w:hint="eastAsia"/>
+        </w:rPr>
+        <w:t>및 특징</w:t>
+      </w:r>
+    </w:p>
+    <w:p>
+      <w:pPr>
+        <w:pStyle w:val="a3"/>
+        <w:numPr>
+          <w:ilvl w:val="1"/>
+          <w:numId w:val="3"/>
+        </w:numPr>
+        <w:ind w:leftChars="0"/>
+      </w:pPr>
+      <w:r>
+        <w:t>RealVNC</w:t>
+      </w:r>
+    </w:p>
+    <w:p>
+      <w:pPr>
+        <w:pStyle w:val="a3"/>
+        <w:numPr>
+          <w:ilvl w:val="2"/>
+          <w:numId w:val="3"/>
+        </w:numPr>
+        <w:ind w:leftChars="0"/>
+      </w:pPr>
+      <w:r>
+        <w:rPr>
+          <w:rFonts w:hint="eastAsia"/>
+        </w:rPr>
+        <w:t>서버</w:t>
+      </w:r>
+      <w:r>
+        <w:t xml:space="preserve"> – </w:t>
+      </w:r>
+      <w:r>
+        <w:rPr>
+          <w:rFonts w:hint="eastAsia"/>
+        </w:rPr>
+        <w:t xml:space="preserve">클라이언트 형식 </w:t>
+      </w:r>
+    </w:p>
+    <w:p>
+      <w:pPr>
+        <w:pStyle w:val="a3"/>
+        <w:numPr>
+          <w:ilvl w:val="2"/>
+          <w:numId w:val="3"/>
+        </w:numPr>
+        <w:ind w:leftChars="0"/>
+      </w:pPr>
+      <w:r>
+        <w:rPr>
+          <w:rFonts w:hint="eastAsia"/>
+        </w:rPr>
+        <w:t xml:space="preserve">웹 클라이언트 지원 </w:t>
+      </w:r>
+      <w:r>
+        <w:t xml:space="preserve">X, </w:t>
+      </w:r>
+      <w:r>
+        <w:rPr>
+          <w:rFonts w:hint="eastAsia"/>
+        </w:rPr>
+        <w:t>어플리케이션 형태</w:t>
+      </w:r>
+    </w:p>
+    <w:p>
+      <w:pPr>
+        <w:pStyle w:val="a3"/>
+        <w:numPr>
+          <w:ilvl w:val="2"/>
+          <w:numId w:val="3"/>
+        </w:numPr>
+        <w:ind w:leftChars="0"/>
+      </w:pPr>
+      <w:r>
+        <w:rPr>
+          <w:rFonts w:hint="eastAsia"/>
+        </w:rPr>
+        <w:t>서버</w:t>
+      </w:r>
+      <w:r>
+        <w:t xml:space="preserve">: </w:t>
+      </w:r>
+      <w:r>
+        <w:rPr>
+          <w:rFonts w:hint="eastAsia"/>
+        </w:rPr>
+        <w:t>유닉스,</w:t>
+      </w:r>
+      <w:r>
+        <w:t xml:space="preserve"> </w:t>
+      </w:r>
+      <w:r>
+        <w:rPr>
+          <w:rFonts w:hint="eastAsia"/>
+        </w:rPr>
+        <w:t>윈도우</w:t>
+      </w:r>
+      <w:r>
+        <w:t xml:space="preserve">, </w:t>
+      </w:r>
+      <w:r>
+        <w:rPr>
+          <w:rFonts w:hint="eastAsia"/>
+        </w:rPr>
+        <w:t>맥 모두 지원</w:t>
+      </w:r>
+    </w:p>
+    <w:p>
+      <w:pPr>
+        <w:pStyle w:val="a3"/>
+        <w:numPr>
+          <w:ilvl w:val="2"/>
+          <w:numId w:val="3"/>
+        </w:numPr>
+        <w:ind w:leftChars="0"/>
+      </w:pPr>
+      <w:r>
+        <w:rPr>
+          <w:rFonts w:hint="eastAsia"/>
+        </w:rPr>
+        <w:t>클라이언트:</w:t>
+      </w:r>
+      <w:r>
+        <w:t xml:space="preserve"> </w:t>
+      </w:r>
+      <w:r>
+        <w:rPr>
+          <w:rFonts w:hint="eastAsia"/>
+        </w:rPr>
+        <w:t>자바플랫폼</w:t>
+      </w:r>
+      <w:r>
+        <w:t xml:space="preserve"> </w:t>
+      </w:r>
+      <w:r>
+        <w:rPr>
+          <w:rFonts w:hint="eastAsia"/>
+        </w:rPr>
+        <w:t xml:space="preserve">및 </w:t>
+      </w:r>
+      <w:r>
+        <w:t>Google Android, Apple Platform</w:t>
+      </w:r>
+      <w:r>
+        <w:rPr>
+          <w:rFonts w:hint="eastAsia"/>
+        </w:rPr>
+        <w:t>에서 동작 가능</w:t>
+      </w:r>
+    </w:p>
+    <w:p>
+      <w:pPr>
+        <w:pStyle w:val="a3"/>
+        <w:numPr>
+          <w:ilvl w:val="2"/>
+          <w:numId w:val="3"/>
+        </w:numPr>
+        <w:ind w:leftChars="0"/>
+      </w:pPr>
+      <w:r>
+        <w:t xml:space="preserve">4.3 </w:t>
+      </w:r>
+      <w:r>
+        <w:rPr>
+          <w:rFonts w:hint="eastAsia"/>
+        </w:rPr>
+        <w:t>이하 버전</w:t>
+      </w:r>
+      <w:r>
+        <w:rPr>
+          <w:rFonts w:hint="eastAsia"/>
+        </w:rPr>
+        <w:t>은 오픈소스,</w:t>
+      </w:r>
+      <w:r>
+        <w:t xml:space="preserve"> </w:t>
+      </w:r>
+      <w:r>
+        <w:rPr>
+          <w:rFonts w:hint="eastAsia"/>
+        </w:rPr>
+        <w:t>이후 버전은 유료</w:t>
+      </w:r>
+    </w:p>
+    <w:p>
+      <w:pPr>
+        <w:pStyle w:val="a3"/>
+        <w:numPr>
+          <w:ilvl w:val="2"/>
+          <w:numId w:val="3"/>
+        </w:numPr>
+        <w:ind w:leftChars="0"/>
+      </w:pPr>
+      <w:r>
+        <w:rPr>
+          <w:rFonts w:hint="eastAsia"/>
+        </w:rPr>
+        <w:t>5</w:t>
+      </w:r>
+      <w:r>
+        <w:t xml:space="preserve">.3 </w:t>
+      </w:r>
+      <w:r>
+        <w:rPr>
+          <w:rFonts w:hint="eastAsia"/>
+        </w:rPr>
+        <w:t xml:space="preserve">버전부터 </w:t>
+      </w:r>
+      <w:r>
         <w:t xml:space="preserve">Wayland </w:t>
       </w:r>
       <w:r>
         <w:rPr>
           <w:rFonts w:hint="eastAsia"/>
         </w:rPr>
-        <w:t xml:space="preserve">지원 오픈소스 </w:t>
-      </w:r>
-      <w:r>
-        <w:t xml:space="preserve">VNC </w:t>
-      </w:r>
-      <w:r>
-        <w:rPr>
-          <w:rFonts w:hint="eastAsia"/>
-        </w:rPr>
-        <w:t>프로그램 장,</w:t>
-      </w:r>
-      <w:r>
-        <w:t xml:space="preserve"> </w:t>
-      </w:r>
-      <w:r>
-        <w:rPr>
-          <w:rFonts w:hint="eastAsia"/>
-        </w:rPr>
-        <w:t>단점</w:t>
-      </w:r>
-      <w:r>
-        <w:t xml:space="preserve"> </w:t>
-      </w:r>
-      <w:r>
-        <w:rPr>
-          <w:rFonts w:hint="eastAsia"/>
-        </w:rPr>
-        <w:t>및 특징</w:t>
+        <w:t>지원</w:t>
+      </w:r>
+    </w:p>
+    <w:p>
+      <w:pPr>
+        <w:pStyle w:val="a3"/>
+        <w:numPr>
+          <w:ilvl w:val="2"/>
+          <w:numId w:val="3"/>
+        </w:numPr>
+        <w:ind w:leftChars="0"/>
+      </w:pPr>
+      <w:r>
+        <w:t xml:space="preserve">Real </w:t>
+      </w:r>
+      <w:r>
+        <w:rPr>
+          <w:rFonts w:hint="eastAsia"/>
+        </w:rPr>
+        <w:t>W</w:t>
+      </w:r>
+      <w:r>
+        <w:t xml:space="preserve">ayland </w:t>
+      </w:r>
+      <w:r>
+        <w:rPr>
+          <w:rFonts w:hint="eastAsia"/>
+        </w:rPr>
+        <w:t>개발자 릴리즈도 깃허브에서 지워진 상태</w:t>
       </w:r>
     </w:p>
     <w:p>
@@ -151,7 +451,7 @@
         <w:ind w:leftChars="0"/>
       </w:pPr>
       <w:r>
-        <w:t>RealVNC</w:t>
+        <w:t>DWService</w:t>
       </w:r>
     </w:p>
     <w:p>
@@ -163,191 +463,6 @@
         </w:numPr>
         <w:ind w:leftChars="0"/>
       </w:pPr>
-      <w:r>
-        <w:rPr>
-          <w:rFonts w:hint="eastAsia"/>
-        </w:rPr>
-        <w:t>서버</w:t>
-      </w:r>
-      <w:r>
-        <w:t xml:space="preserve">: </w:t>
-      </w:r>
-      <w:r>
-        <w:rPr>
-          <w:rFonts w:hint="eastAsia"/>
-        </w:rPr>
-        <w:t>유닉스,</w:t>
-      </w:r>
-      <w:r>
-        <w:t xml:space="preserve"> </w:t>
-      </w:r>
-      <w:r>
-        <w:rPr>
-          <w:rFonts w:hint="eastAsia"/>
-        </w:rPr>
-        <w:t>윈도우</w:t>
-      </w:r>
-      <w:r>
-        <w:t xml:space="preserve">, </w:t>
-      </w:r>
-      <w:r>
-        <w:rPr>
-          <w:rFonts w:hint="eastAsia"/>
-        </w:rPr>
-        <w:t>맥 모두 지원</w:t>
-      </w:r>
-    </w:p>
-    <w:p>
-      <w:pPr>
-        <w:pStyle w:val="a3"/>
-        <w:numPr>
-          <w:ilvl w:val="2"/>
-          <w:numId w:val="3"/>
-        </w:numPr>
-        <w:ind w:leftChars="0"/>
-      </w:pPr>
-      <w:r>
-        <w:rPr>
-          <w:rFonts w:hint="eastAsia"/>
-        </w:rPr>
-        <w:t>클라이언트:</w:t>
-      </w:r>
-      <w:r>
-        <w:t xml:space="preserve"> </w:t>
-      </w:r>
-      <w:r>
-        <w:rPr>
-          <w:rFonts w:hint="eastAsia"/>
-        </w:rPr>
-        <w:t>자바플랫폼</w:t>
-      </w:r>
-      <w:r>
-        <w:t xml:space="preserve"> </w:t>
-      </w:r>
-      <w:r>
-        <w:rPr>
-          <w:rFonts w:hint="eastAsia"/>
-        </w:rPr>
-        <w:t xml:space="preserve">및 </w:t>
-      </w:r>
-      <w:r>
-        <w:t>Google Android, Apple Platform</w:t>
-      </w:r>
-      <w:r>
-        <w:rPr>
-          <w:rFonts w:hint="eastAsia"/>
-        </w:rPr>
-        <w:t>에서 동작 가능</w:t>
-      </w:r>
-    </w:p>
-    <w:p>
-      <w:pPr>
-        <w:pStyle w:val="a3"/>
-        <w:numPr>
-          <w:ilvl w:val="2"/>
-          <w:numId w:val="3"/>
-        </w:numPr>
-        <w:ind w:leftChars="0"/>
-      </w:pPr>
-      <w:r>
-        <w:t xml:space="preserve">4.3 </w:t>
-      </w:r>
-      <w:r>
-        <w:rPr>
-          <w:rFonts w:hint="eastAsia"/>
-        </w:rPr>
-        <w:t>이하 버전</w:t>
-      </w:r>
-      <w:r>
-        <w:rPr>
-          <w:rFonts w:hint="eastAsia"/>
-        </w:rPr>
-        <w:t>은 오픈소스,</w:t>
-      </w:r>
-      <w:r>
-        <w:t xml:space="preserve"> </w:t>
-      </w:r>
-      <w:r>
-        <w:rPr>
-          <w:rFonts w:hint="eastAsia"/>
-        </w:rPr>
-        <w:t>이후 버전은 유료</w:t>
-      </w:r>
-    </w:p>
-    <w:p>
-      <w:pPr>
-        <w:pStyle w:val="a3"/>
-        <w:numPr>
-          <w:ilvl w:val="2"/>
-          <w:numId w:val="3"/>
-        </w:numPr>
-        <w:ind w:leftChars="0"/>
-      </w:pPr>
-      <w:r>
-        <w:rPr>
-          <w:rFonts w:hint="eastAsia"/>
-        </w:rPr>
-        <w:t>5</w:t>
-      </w:r>
-      <w:r>
-        <w:t xml:space="preserve">.3 </w:t>
-      </w:r>
-      <w:r>
-        <w:rPr>
-          <w:rFonts w:hint="eastAsia"/>
-        </w:rPr>
-        <w:t xml:space="preserve">버전부터 </w:t>
-      </w:r>
-      <w:r>
-        <w:t xml:space="preserve">Wayland </w:t>
-      </w:r>
-      <w:r>
-        <w:rPr>
-          <w:rFonts w:hint="eastAsia"/>
-        </w:rPr>
-        <w:t>지원</w:t>
-      </w:r>
-    </w:p>
-    <w:p>
-      <w:pPr>
-        <w:pStyle w:val="a3"/>
-        <w:numPr>
-          <w:ilvl w:val="2"/>
-          <w:numId w:val="3"/>
-        </w:numPr>
-        <w:ind w:leftChars="0"/>
-      </w:pPr>
-      <w:r>
-        <w:t xml:space="preserve">Real </w:t>
-      </w:r>
-      <w:r>
-        <w:rPr>
-          <w:rFonts w:hint="eastAsia"/>
-        </w:rPr>
-        <w:t>W</w:t>
-      </w:r>
-      <w:r>
-        <w:t xml:space="preserve">ayland </w:t>
-      </w:r>
-      <w:r>
-        <w:rPr>
-          <w:rFonts w:hint="eastAsia"/>
-        </w:rPr>
-        <w:t>개발자 릴리즈도 깃허브에서 지워진 상태</w:t>
-      </w:r>
-    </w:p>
-    <w:p>
-      <w:pPr>
-        <w:pStyle w:val="a3"/>
-        <w:numPr>
-          <w:ilvl w:val="1"/>
-          <w:numId w:val="3"/>
-        </w:numPr>
-        <w:ind w:leftChars="0"/>
-      </w:pPr>
-      <w:r>
-        <w:t>DWService</w:t>
-      </w:r>
     </w:p>
     <w:p>
       <w:pPr>

</xml_diff>